<commit_message>
deleted unwanted files in res/
</commit_message>
<xml_diff>
--- a/docs/lexicon-design.docx
+++ b/docs/lexicon-design.docx
@@ -39,21 +39,6 @@
     </w:p>
     <w:p>
       <w:pPr>
-        <w:pStyle w:val="ListParagraph"/>
-        <w:numPr>
-          <w:ilvl w:val="0"/>
-          <w:numId w:val="1"/>
-        </w:numPr>
-      </w:pPr>
-      <w:r>
-        <w:rPr>
-          <w:lang w:val="mt-MT"/>
-        </w:rPr>
-        <w:t>25/03/2011 – further changes following rationalisation of WordElement and InflectedWordElement</w:t>
-      </w:r>
-    </w:p>
-    <w:p>
-      <w:pPr>
         <w:pStyle w:val="Heading1"/>
       </w:pPr>
       <w:r>
@@ -65,7 +50,15 @@
         <w:t>This document makes some proposal</w:t>
       </w:r>
       <w:r>
-        <w:t>s concerning the structure of the Lexicon component in simpleNLG. These are motivated by the following issues:</w:t>
+        <w:t xml:space="preserve">s concerning the structure of the Lexicon component in </w:t>
+      </w:r>
+      <w:proofErr w:type="spellStart"/>
+      <w:r>
+        <w:t>simpleNLG</w:t>
+      </w:r>
+      <w:proofErr w:type="spellEnd"/>
+      <w:r>
+        <w:t>. These are motivated by the following issues:</w:t>
       </w:r>
     </w:p>
     <w:p>
@@ -97,8 +90,13 @@
         </w:rPr>
         <w:t xml:space="preserve">heart attack </w:t>
       </w:r>
-      <w:r>
-        <w:t xml:space="preserve">vs </w:t>
+      <w:proofErr w:type="spellStart"/>
+      <w:r>
+        <w:t>vs</w:t>
+      </w:r>
+      <w:proofErr w:type="spellEnd"/>
+      <w:r>
+        <w:t xml:space="preserve"> </w:t>
       </w:r>
       <w:r>
         <w:rPr>
@@ -166,7 +164,15 @@
         <w:ind w:left="720"/>
       </w:pPr>
       <w:r>
-        <w:t>A prerequisite for user control over which variant of a word to use is that the information that these are indeed variants – ie that they are related forms of the same lexeme – is explicitly represented.</w:t>
+        <w:t xml:space="preserve">A prerequisite for user control over which variant of a word to use is that the information that these are indeed variants – </w:t>
+      </w:r>
+      <w:proofErr w:type="spellStart"/>
+      <w:r>
+        <w:t>ie</w:t>
+      </w:r>
+      <w:proofErr w:type="spellEnd"/>
+      <w:r>
+        <w:t xml:space="preserve"> that they are related forms of the same lexeme – is explicitly represented.</w:t>
       </w:r>
     </w:p>
     <w:p>
@@ -178,7 +184,68 @@
         </w:numPr>
       </w:pPr>
       <w:r>
-        <w:t xml:space="preserve">We have two “word” types in simpleNLG: WordElement and InflectedWordElement and their use needs to be rationalised. For example, the Lexicon’s lookup facility will return a WordElement, even when the string searched for is inflected (thus, calling Lexicon.lookupWord(“dogs”) returns the WordElement for </w:t>
+        <w:t xml:space="preserve">We have two “word” types in </w:t>
+      </w:r>
+      <w:proofErr w:type="spellStart"/>
+      <w:r>
+        <w:t>simpleNLG</w:t>
+      </w:r>
+      <w:proofErr w:type="spellEnd"/>
+      <w:r>
+        <w:t xml:space="preserve">: </w:t>
+      </w:r>
+      <w:proofErr w:type="spellStart"/>
+      <w:r>
+        <w:t>WordElement</w:t>
+      </w:r>
+      <w:proofErr w:type="spellEnd"/>
+      <w:r>
+        <w:t xml:space="preserve"> and </w:t>
+      </w:r>
+      <w:proofErr w:type="spellStart"/>
+      <w:r>
+        <w:t>InflectedWordElement</w:t>
+      </w:r>
+      <w:proofErr w:type="spellEnd"/>
+      <w:r>
+        <w:t xml:space="preserve"> and their use </w:t>
+      </w:r>
+      <w:proofErr w:type="gramStart"/>
+      <w:r>
+        <w:t>needs</w:t>
+      </w:r>
+      <w:proofErr w:type="gramEnd"/>
+      <w:r>
+        <w:t xml:space="preserve"> to be rationalised. For example, the Lexicon’s lookup facility will return a </w:t>
+      </w:r>
+      <w:proofErr w:type="spellStart"/>
+      <w:r>
+        <w:t>WordElement</w:t>
+      </w:r>
+      <w:proofErr w:type="spellEnd"/>
+      <w:r>
+        <w:t xml:space="preserve">, even when the string searched for is inflected (thus, calling </w:t>
+      </w:r>
+      <w:proofErr w:type="spellStart"/>
+      <w:proofErr w:type="gramStart"/>
+      <w:r>
+        <w:t>Lexicon.lookupWord</w:t>
+      </w:r>
+      <w:proofErr w:type="spellEnd"/>
+      <w:r>
+        <w:t>(</w:t>
+      </w:r>
+      <w:proofErr w:type="gramEnd"/>
+      <w:r>
+        <w:t xml:space="preserve">“dogs”) returns the </w:t>
+      </w:r>
+      <w:proofErr w:type="spellStart"/>
+      <w:r>
+        <w:t>WordElement</w:t>
+      </w:r>
+      <w:proofErr w:type="spellEnd"/>
+      <w:r>
+        <w:t xml:space="preserve"> for </w:t>
       </w:r>
       <w:r>
         <w:rPr>
@@ -235,7 +302,15 @@
     </w:p>
     <w:p>
       <w:r>
-        <w:t>The “word”-like objects manipulated by simpleNLG include the following:</w:t>
+        <w:t xml:space="preserve">The “word”-like objects manipulated by </w:t>
+      </w:r>
+      <w:proofErr w:type="spellStart"/>
+      <w:r>
+        <w:t>simpleNLG</w:t>
+      </w:r>
+      <w:proofErr w:type="spellEnd"/>
+      <w:r>
+        <w:t xml:space="preserve"> include the following:</w:t>
       </w:r>
     </w:p>
     <w:p>
@@ -376,7 +451,15 @@
         <w:t>Inflectional forms:</w:t>
       </w:r>
       <w:r>
-        <w:t xml:space="preserve"> these are forms of base words with specific morpho-syntactic information, such as </w:t>
+        <w:t xml:space="preserve"> these are forms of base words with specific </w:t>
+      </w:r>
+      <w:proofErr w:type="spellStart"/>
+      <w:r>
+        <w:t>morpho</w:t>
+      </w:r>
+      <w:proofErr w:type="spellEnd"/>
+      <w:r>
+        <w:t xml:space="preserve">-syntactic information, such as </w:t>
       </w:r>
       <w:r>
         <w:rPr>
@@ -430,11 +513,14 @@
         <w:rPr>
           <w:b/>
         </w:rPr>
+        <w:t xml:space="preserve"> (Longer term) Derivational forms:</w:t>
+      </w:r>
+      <w:r>
+        <w:t xml:space="preserve"> We may in future want to include derivation in the lexicon (some of this is already available in the NIH Specialist Lexicon). Like inflections, </w:t>
+      </w:r>
+      <w:r>
         <w:lastRenderedPageBreak/>
-        <w:t xml:space="preserve"> (Longer term) Derivational forms:</w:t>
-      </w:r>
-      <w:r>
-        <w:t xml:space="preserve"> We may in future want to include derivation in the lexicon (some of this is already available in the NIH Specialist Lexicon). Like inflections, derivations are related to base words, but have a different category. Hence, unlike inflectional forms, they are not strictly modified forms of a base word. They’re more like independent words (e.g. </w:t>
+        <w:t xml:space="preserve">derivations are related to base words, but have a different category. Hence, unlike inflectional forms, they are not strictly modified forms of a base word. They’re more like independent words (e.g. </w:t>
       </w:r>
       <w:r>
         <w:rPr>
@@ -525,7 +611,15 @@
         </w:numPr>
       </w:pPr>
       <w:r>
-        <w:t>A base word may also have different inflectional forms (e.g. count or uncount).</w:t>
+        <w:t xml:space="preserve">A base word may also have different inflectional forms (e.g. count or </w:t>
+      </w:r>
+      <w:proofErr w:type="spellStart"/>
+      <w:r>
+        <w:t>uncount</w:t>
+      </w:r>
+      <w:proofErr w:type="spellEnd"/>
+      <w:r>
+        <w:t>).</w:t>
       </w:r>
     </w:p>
     <w:p>
@@ -576,8 +670,13 @@
         </w:numPr>
       </w:pPr>
       <w:r>
-        <w:t>A baseform</w:t>
-      </w:r>
+        <w:t xml:space="preserve">A </w:t>
+      </w:r>
+      <w:proofErr w:type="spellStart"/>
+      <w:r>
+        <w:t>baseform</w:t>
+      </w:r>
+      <w:proofErr w:type="spellEnd"/>
     </w:p>
     <w:p>
       <w:pPr>
@@ -600,7 +699,23 @@
         </w:numPr>
       </w:pPr>
       <w:r>
-        <w:t>Zero or more inflectional forms. These might just be stored as feature information, to be rendered by the morphology module. But it’s the word itself which holds things like what type of plural it takes (reg, glreg etc).</w:t>
+        <w:t>Zero or more inflectional forms. These might just be stored as feature information, to be rendered by the morphology module. But it’s the word itself which holds things like what type of plural it takes (</w:t>
+      </w:r>
+      <w:proofErr w:type="spellStart"/>
+      <w:r>
+        <w:t>reg</w:t>
+      </w:r>
+      <w:proofErr w:type="spellEnd"/>
+      <w:r>
+        <w:t xml:space="preserve">, </w:t>
+      </w:r>
+      <w:proofErr w:type="spellStart"/>
+      <w:r>
+        <w:t>glreg</w:t>
+      </w:r>
+      <w:proofErr w:type="spellEnd"/>
+      <w:r>
+        <w:t xml:space="preserve"> etc).</w:t>
       </w:r>
     </w:p>
     <w:p>
@@ -701,36 +816,36 @@
         <w:rPr>
           <w:lang w:val="mt-MT"/>
         </w:rPr>
+        <w:t xml:space="preserve">In short, the idea is to </w:t>
+      </w:r>
+      <w:r>
+        <w:rPr>
+          <w:b/>
+          <w:lang w:val="mt-MT"/>
+        </w:rPr>
+        <w:t>represent within a single lemma (a WordElement) all the information related to a single word.</w:t>
+      </w:r>
+    </w:p>
+    <w:p>
+      <w:pPr>
+        <w:rPr>
+          <w:b/>
+          <w:lang w:val="mt-MT"/>
+        </w:rPr>
+      </w:pPr>
+    </w:p>
+    <w:p>
+      <w:pPr>
+        <w:pStyle w:val="Heading2"/>
+        <w:rPr>
+          <w:lang w:val="mt-MT"/>
+        </w:rPr>
+      </w:pPr>
+      <w:r>
+        <w:rPr>
+          <w:lang w:val="mt-MT"/>
+        </w:rPr>
         <w:lastRenderedPageBreak/>
-        <w:t xml:space="preserve">In short, the idea is to </w:t>
-      </w:r>
-      <w:r>
-        <w:rPr>
-          <w:b/>
-          <w:lang w:val="mt-MT"/>
-        </w:rPr>
-        <w:t>represent within a single lemma (a WordElement) all the information related to a single word.</w:t>
-      </w:r>
-    </w:p>
-    <w:p>
-      <w:pPr>
-        <w:rPr>
-          <w:b/>
-          <w:lang w:val="mt-MT"/>
-        </w:rPr>
-      </w:pPr>
-    </w:p>
-    <w:p>
-      <w:pPr>
-        <w:pStyle w:val="Heading2"/>
-        <w:rPr>
-          <w:lang w:val="mt-MT"/>
-        </w:rPr>
-      </w:pPr>
-      <w:r>
-        <w:rPr>
-          <w:lang w:val="mt-MT"/>
-        </w:rPr>
         <w:t>A</w:t>
       </w:r>
       <w:r>
@@ -1331,6 +1446,7 @@
           <w:u w:val="single"/>
           <w:lang w:val="mt-MT"/>
         </w:rPr>
+        <w:lastRenderedPageBreak/>
         <w:t>WordElement</w:t>
       </w:r>
     </w:p>
@@ -1609,7 +1725,23 @@
         <w:t>{...}</w:t>
       </w:r>
       <w:r>
-        <w:t xml:space="preserve"> [type: List&lt;WordElement&gt;]</w:t>
+        <w:t xml:space="preserve"> [</w:t>
+      </w:r>
+      <w:proofErr w:type="gramStart"/>
+      <w:r>
+        <w:t>type</w:t>
+      </w:r>
+      <w:proofErr w:type="gramEnd"/>
+      <w:r>
+        <w:t>: List&lt;</w:t>
+      </w:r>
+      <w:proofErr w:type="spellStart"/>
+      <w:r>
+        <w:t>WordElement</w:t>
+      </w:r>
+      <w:proofErr w:type="spellEnd"/>
+      <w:r>
+        <w:t>&gt;]</w:t>
       </w:r>
     </w:p>
     <w:p>
@@ -1622,16 +1754,38 @@
         <w:rPr>
           <w:b/>
         </w:rPr>
-        <w:t xml:space="preserve">      acronyms={...}</w:t>
-      </w:r>
+        <w:t xml:space="preserve">      </w:t>
+      </w:r>
+      <w:proofErr w:type="gramStart"/>
       <w:r>
         <w:rPr>
           <w:b/>
         </w:rPr>
+        <w:t>acronyms</w:t>
+      </w:r>
+      <w:proofErr w:type="gramEnd"/>
+      <w:r>
+        <w:rPr>
+          <w:b/>
+        </w:rPr>
+        <w:t>={...}</w:t>
+      </w:r>
+      <w:r>
+        <w:rPr>
+          <w:b/>
+        </w:rPr>
         <w:t xml:space="preserve"> </w:t>
       </w:r>
       <w:r>
-        <w:t>[type: List&lt;WordElement&gt;]</w:t>
+        <w:t>[type: List&lt;</w:t>
+      </w:r>
+      <w:proofErr w:type="spellStart"/>
+      <w:r>
+        <w:t>WordElement</w:t>
+      </w:r>
+      <w:proofErr w:type="spellEnd"/>
+      <w:r>
+        <w:t>&gt;]</w:t>
       </w:r>
     </w:p>
     <w:p>
@@ -2007,7 +2161,6 @@
         <w:rPr>
           <w:lang w:val="mt-MT"/>
         </w:rPr>
-        <w:lastRenderedPageBreak/>
         <w:t>Full word forms (“coronary bypass graft”) and their acronyms (“CBG”) are represented as separate WordElements.</w:t>
       </w:r>
     </w:p>
@@ -2062,6 +2215,7 @@
         <w:rPr>
           <w:lang w:val="mt-MT"/>
         </w:rPr>
+        <w:lastRenderedPageBreak/>
         <w:t>List&lt;WordElement&gt; getAcronyms() //return all the word elements that are acronyms of this word – there may be more than one</w:t>
       </w:r>
     </w:p>
@@ -2260,30 +2414,82 @@
         </w:rPr>
         <w:t xml:space="preserve"> InflectedWordElements are used by the MorphologyProcessor to </w:t>
       </w:r>
-      <w:r>
-        <w:rPr>
-          <w:lang w:val="mt-MT"/>
-        </w:rPr>
-        <w:t>render the correct form in a specific grammatical context</w:t>
-      </w:r>
-    </w:p>
-    <w:p>
-      <w:pPr>
-        <w:rPr>
-          <w:lang w:val="mt-MT"/>
-        </w:rPr>
-      </w:pPr>
-      <w:r>
-        <w:rPr>
-          <w:lang w:val="mt-MT"/>
-        </w:rPr>
-        <w:t>There is currently some inconsistency in the treatment of these</w:t>
-      </w:r>
-      <w:r>
-        <w:rPr>
-          <w:lang w:val="mt-MT"/>
-        </w:rPr>
-        <w:t>. Specifically, NLGFactory.createNLGElement will return:</w:t>
+    </w:p>
+    <w:p>
+      <w:pPr>
+        <w:rPr>
+          <w:lang w:val="mt-MT"/>
+        </w:rPr>
+      </w:pPr>
+      <w:r>
+        <w:rPr>
+          <w:lang w:val="mt-MT"/>
+        </w:rPr>
+        <w:t xml:space="preserve">There is currently some inconsistency in the treatment of these two </w:t>
+      </w:r>
+      <w:r>
+        <w:rPr>
+          <w:lang w:val="mt-MT"/>
+        </w:rPr>
+        <w:t xml:space="preserve">in the NLGFactory.createNLGElement and Lexicon.lookupWord. </w:t>
+      </w:r>
+    </w:p>
+    <w:p>
+      <w:pPr>
+        <w:rPr>
+          <w:lang w:val="mt-MT"/>
+        </w:rPr>
+      </w:pPr>
+      <w:r>
+        <w:rPr>
+          <w:lang w:val="mt-MT"/>
+        </w:rPr>
+        <w:t>For words</w:t>
+      </w:r>
+      <w:r>
+        <w:rPr>
+          <w:lang w:val="mt-MT"/>
+        </w:rPr>
+        <w:t xml:space="preserve">, a user may specify the word as a string and this can be either an </w:t>
+      </w:r>
+      <w:r>
+        <w:rPr>
+          <w:i/>
+          <w:lang w:val="mt-MT"/>
+        </w:rPr>
+        <w:t>inflected</w:t>
+      </w:r>
+      <w:r>
+        <w:rPr>
+          <w:lang w:val="mt-MT"/>
+        </w:rPr>
+        <w:t xml:space="preserve"> string (“dogs”) or a baseform. In either case, a WordElement is returned. For example, if the user wants “dogs”, whether or not she directly calls Lexicon.lookupWord or NLGFactory.createNLGElement (which will delegate to Lexicon.lookupWord), the WordElement for </w:t>
+      </w:r>
+      <w:r>
+        <w:rPr>
+          <w:i/>
+          <w:lang w:val="mt-MT"/>
+        </w:rPr>
+        <w:t>dog</w:t>
+      </w:r>
+      <w:r>
+        <w:rPr>
+          <w:lang w:val="mt-MT"/>
+        </w:rPr>
+        <w:t xml:space="preserve"> is returned, losing the info that the user explicitly specified the plural.</w:t>
+      </w:r>
+    </w:p>
+    <w:p>
+      <w:pPr>
+        <w:rPr>
+          <w:lang w:val="mt-MT"/>
+        </w:rPr>
+      </w:pPr>
+      <w:r>
+        <w:rPr>
+          <w:lang w:val="mt-MT"/>
+        </w:rPr>
+        <w:t>The following changes should ideally be implemented:</w:t>
       </w:r>
     </w:p>
     <w:p>
@@ -2301,7 +2507,7 @@
         <w:rPr>
           <w:lang w:val="mt-MT"/>
         </w:rPr>
-        <w:t>A WordElement if the word passed is an InflectedWordElement</w:t>
+        <w:t>If the user queries the lexicon for an inflected form, then an InflectedWordElement shuold be returned; this has a reference to the base WordElement in any case.</w:t>
       </w:r>
     </w:p>
     <w:p>
@@ -2319,60 +2525,38 @@
         <w:rPr>
           <w:lang w:val="mt-MT"/>
         </w:rPr>
-        <w:t>A WordElement if the word passed is a WordElement (this is a trivial case)</w:t>
-      </w:r>
-    </w:p>
-    <w:p>
-      <w:pPr>
-        <w:pStyle w:val="ListParagraph"/>
-        <w:numPr>
-          <w:ilvl w:val="0"/>
-          <w:numId w:val="3"/>
-        </w:numPr>
-        <w:rPr>
-          <w:lang w:val="mt-MT"/>
-        </w:rPr>
-      </w:pPr>
-      <w:r>
-        <w:rPr>
-          <w:lang w:val="mt-MT"/>
-        </w:rPr>
-        <w:t>An InflectedWordElement if the word passed is a String and the string is recognised as a word, otherwise a StringElement</w:t>
-      </w:r>
-    </w:p>
-    <w:p>
-      <w:pPr>
-        <w:rPr>
-          <w:lang w:val="mt-MT"/>
-        </w:rPr>
-      </w:pPr>
-      <w:r>
-        <w:rPr>
-          <w:lang w:val="mt-MT"/>
-        </w:rPr>
-        <w:t>The third of these is arguably incorrect – at the stage where a word is created as an element, it should be a WordElement, which can then be further specified. (We still maintain the option of returning a StringElement in case the word is not recognised by the lexicon.)</w:t>
-      </w:r>
-    </w:p>
-    <w:p>
-      <w:pPr>
-        <w:rPr>
-          <w:lang w:val="mt-MT"/>
-        </w:rPr>
-      </w:pPr>
-      <w:r>
-        <w:rPr>
-          <w:lang w:val="mt-MT"/>
-        </w:rPr>
-        <w:t>If this change is made, then it will incur further changes in the internal processing, particularly in the interaction between the SyntaxProcessor and the MorphologyProcessor. The principle is the following:</w:t>
-      </w:r>
-    </w:p>
-    <w:p>
-      <w:pPr>
-        <w:pStyle w:val="ListParagraph"/>
-        <w:numPr>
-          <w:ilvl w:val="0"/>
-          <w:numId w:val="3"/>
-        </w:numPr>
+        <w:t>Otherwise, a WordElement should be returned.</w:t>
+      </w:r>
+    </w:p>
+    <w:p>
+      <w:pPr>
+        <w:rPr>
+          <w:lang w:val="mt-MT"/>
+        </w:rPr>
+      </w:pPr>
+      <w:r>
+        <w:rPr>
+          <w:lang w:val="mt-MT"/>
+        </w:rPr>
+        <w:t>The above would require that the Lexicon.lookupWord and methods be altered. They currently return a WordElement. The problem is that InflectedWordElement is not a subclass of WordElement (for good reason: since InflectedWordElements point to their base WordElement).</w:t>
+      </w:r>
+      <w:r>
+        <w:rPr>
+          <w:lang w:val="mt-MT"/>
+        </w:rPr>
+        <w:t xml:space="preserve"> This can be resolved by creating a common superclass or interface for the two (say, LexicalElement) and generalising the relevant methods.</w:t>
+      </w:r>
+    </w:p>
+    <w:p>
+      <w:pPr>
+        <w:rPr>
+          <w:lang w:val="mt-MT"/>
+        </w:rPr>
+      </w:pPr>
+    </w:p>
+    <w:p>
+      <w:pPr>
+        <w:pStyle w:val="Heading1"/>
         <w:rPr>
           <w:lang w:val="mt-MT"/>
         </w:rPr>
@@ -2382,107 +2566,7 @@
           <w:lang w:val="mt-MT"/>
         </w:rPr>
         <w:lastRenderedPageBreak/>
-        <w:t>SyntaxProcessor always works with WordElements in the input. The post-syntax output consists of InflectedWordElements (or strings in case these were in the input)</w:t>
-      </w:r>
-    </w:p>
-    <w:p>
-      <w:pPr>
-        <w:pStyle w:val="ListParagraph"/>
-        <w:numPr>
-          <w:ilvl w:val="0"/>
-          <w:numId w:val="3"/>
-        </w:numPr>
-        <w:rPr>
-          <w:lang w:val="mt-MT"/>
-        </w:rPr>
-      </w:pPr>
-      <w:r>
-        <w:rPr>
-          <w:lang w:val="mt-MT"/>
-        </w:rPr>
-        <w:t>MorphologyProcessor always works with InflectedWordElement, and returns strings representing the correctly inflected forms.</w:t>
-      </w:r>
-    </w:p>
-    <w:p>
-      <w:pPr>
-        <w:rPr>
-          <w:lang w:val="mt-MT"/>
-        </w:rPr>
-      </w:pPr>
-      <w:r>
-        <w:rPr>
-          <w:lang w:val="mt-MT"/>
-        </w:rPr>
-        <w:t>Moreover, given the above considerations concerning spelling variants, if a default spelling variant is set for a WordElement, this should be inherited by the InflectedWordElement. This is now handled as follows:</w:t>
-      </w:r>
-    </w:p>
-    <w:p>
-      <w:pPr>
-        <w:pStyle w:val="ListParagraph"/>
-        <w:numPr>
-          <w:ilvl w:val="0"/>
-          <w:numId w:val="3"/>
-        </w:numPr>
-        <w:rPr>
-          <w:lang w:val="mt-MT"/>
-        </w:rPr>
-      </w:pPr>
-      <w:r>
-        <w:rPr>
-          <w:lang w:val="mt-MT"/>
-        </w:rPr>
-        <w:t>WordElement has a baseform and a default spelling variant, possibly different from the baseform</w:t>
-      </w:r>
-    </w:p>
-    <w:p>
-      <w:pPr>
-        <w:pStyle w:val="ListParagraph"/>
-        <w:numPr>
-          <w:ilvl w:val="0"/>
-          <w:numId w:val="3"/>
-        </w:numPr>
-        <w:rPr>
-          <w:lang w:val="mt-MT"/>
-        </w:rPr>
-      </w:pPr>
-      <w:r>
-        <w:rPr>
-          <w:lang w:val="mt-MT"/>
-        </w:rPr>
-        <w:t xml:space="preserve">InflectedWordElement has a baseform. But since this element is an “instantiation” of its WordElement, its baseform is the default spelling variant of the baseform. </w:t>
-      </w:r>
-    </w:p>
-    <w:p>
-      <w:pPr>
-        <w:rPr>
-          <w:lang w:val="mt-MT"/>
-        </w:rPr>
-      </w:pPr>
-      <w:r>
-        <w:rPr>
-          <w:lang w:val="mt-MT"/>
-        </w:rPr>
-        <w:t>As a result, if a WordElement’s default spelling variant is specified (and is different from the baseform), this variant is passed up to the MorphologyProcessor.</w:t>
-      </w:r>
-    </w:p>
-    <w:p>
-      <w:pPr>
-        <w:pStyle w:val="Heading1"/>
-        <w:rPr>
-          <w:lang w:val="mt-MT"/>
-        </w:rPr>
-      </w:pPr>
-      <w:r>
-        <w:rPr>
-          <w:lang w:val="mt-MT"/>
-        </w:rPr>
-        <w:t>S</w:t>
-      </w:r>
-      <w:r>
-        <w:rPr>
-          <w:lang w:val="mt-MT"/>
-        </w:rPr>
-        <w:t>ummary of changes to API</w:t>
+        <w:t>Summary of changes to API</w:t>
       </w:r>
     </w:p>
     <w:p>

</xml_diff>

<commit_message>
- further improvements to lexicon api to handle inflectional variants - new tests for lexicon - removed tests and replaced with cleaned up version
</commit_message>
<xml_diff>
--- a/docs/lexicon-design.docx
+++ b/docs/lexicon-design.docx
@@ -39,6 +39,21 @@
     </w:p>
     <w:p>
       <w:pPr>
+        <w:pStyle w:val="ListParagraph"/>
+        <w:numPr>
+          <w:ilvl w:val="0"/>
+          <w:numId w:val="1"/>
+        </w:numPr>
+      </w:pPr>
+      <w:r>
+        <w:rPr>
+          <w:lang w:val="mt-MT"/>
+        </w:rPr>
+        <w:t>31/03/2011 – updates to API to handle inflectional variants properly</w:t>
+      </w:r>
+    </w:p>
+    <w:p>
+      <w:pPr>
         <w:pStyle w:val="Heading1"/>
       </w:pPr>
       <w:r>
@@ -50,15 +65,7 @@
         <w:t>This document makes some proposal</w:t>
       </w:r>
       <w:r>
-        <w:t xml:space="preserve">s concerning the structure of the Lexicon component in </w:t>
-      </w:r>
-      <w:proofErr w:type="spellStart"/>
-      <w:r>
-        <w:t>simpleNLG</w:t>
-      </w:r>
-      <w:proofErr w:type="spellEnd"/>
-      <w:r>
-        <w:t>. These are motivated by the following issues:</w:t>
+        <w:t>s concerning the structure of the Lexicon component in simpleNLG. These are motivated by the following issues:</w:t>
       </w:r>
     </w:p>
     <w:p>
@@ -90,13 +97,8 @@
         </w:rPr>
         <w:t xml:space="preserve">heart attack </w:t>
       </w:r>
-      <w:proofErr w:type="spellStart"/>
-      <w:r>
-        <w:t>vs</w:t>
-      </w:r>
-      <w:proofErr w:type="spellEnd"/>
-      <w:r>
-        <w:t xml:space="preserve"> </w:t>
+      <w:r>
+        <w:t xml:space="preserve">vs </w:t>
       </w:r>
       <w:r>
         <w:rPr>
@@ -164,15 +166,7 @@
         <w:ind w:left="720"/>
       </w:pPr>
       <w:r>
-        <w:t xml:space="preserve">A prerequisite for user control over which variant of a word to use is that the information that these are indeed variants – </w:t>
-      </w:r>
-      <w:proofErr w:type="spellStart"/>
-      <w:r>
-        <w:t>ie</w:t>
-      </w:r>
-      <w:proofErr w:type="spellEnd"/>
-      <w:r>
-        <w:t xml:space="preserve"> that they are related forms of the same lexeme – is explicitly represented.</w:t>
+        <w:t>A prerequisite for user control over which variant of a word to use is that the information that these are indeed variants – ie that they are related forms of the same lexeme – is explicitly represented.</w:t>
       </w:r>
     </w:p>
     <w:p>
@@ -184,68 +178,7 @@
         </w:numPr>
       </w:pPr>
       <w:r>
-        <w:t xml:space="preserve">We have two “word” types in </w:t>
-      </w:r>
-      <w:proofErr w:type="spellStart"/>
-      <w:r>
-        <w:t>simpleNLG</w:t>
-      </w:r>
-      <w:proofErr w:type="spellEnd"/>
-      <w:r>
-        <w:t xml:space="preserve">: </w:t>
-      </w:r>
-      <w:proofErr w:type="spellStart"/>
-      <w:r>
-        <w:t>WordElement</w:t>
-      </w:r>
-      <w:proofErr w:type="spellEnd"/>
-      <w:r>
-        <w:t xml:space="preserve"> and </w:t>
-      </w:r>
-      <w:proofErr w:type="spellStart"/>
-      <w:r>
-        <w:t>InflectedWordElement</w:t>
-      </w:r>
-      <w:proofErr w:type="spellEnd"/>
-      <w:r>
-        <w:t xml:space="preserve"> and their use </w:t>
-      </w:r>
-      <w:proofErr w:type="gramStart"/>
-      <w:r>
-        <w:t>needs</w:t>
-      </w:r>
-      <w:proofErr w:type="gramEnd"/>
-      <w:r>
-        <w:t xml:space="preserve"> to be rationalised. For example, the Lexicon’s lookup facility will return a </w:t>
-      </w:r>
-      <w:proofErr w:type="spellStart"/>
-      <w:r>
-        <w:t>WordElement</w:t>
-      </w:r>
-      <w:proofErr w:type="spellEnd"/>
-      <w:r>
-        <w:t xml:space="preserve">, even when the string searched for is inflected (thus, calling </w:t>
-      </w:r>
-      <w:proofErr w:type="spellStart"/>
-      <w:proofErr w:type="gramStart"/>
-      <w:r>
-        <w:t>Lexicon.lookupWord</w:t>
-      </w:r>
-      <w:proofErr w:type="spellEnd"/>
-      <w:r>
-        <w:t>(</w:t>
-      </w:r>
-      <w:proofErr w:type="gramEnd"/>
-      <w:r>
-        <w:t xml:space="preserve">“dogs”) returns the </w:t>
-      </w:r>
-      <w:proofErr w:type="spellStart"/>
-      <w:r>
-        <w:t>WordElement</w:t>
-      </w:r>
-      <w:proofErr w:type="spellEnd"/>
-      <w:r>
-        <w:t xml:space="preserve"> for </w:t>
+        <w:t xml:space="preserve">We have two “word” types in simpleNLG: WordElement and InflectedWordElement and their use needs to be rationalised. For example, the Lexicon’s lookup facility will return a WordElement, even when the string searched for is inflected (thus, calling Lexicon.lookupWord(“dogs”) returns the WordElement for </w:t>
       </w:r>
       <w:r>
         <w:rPr>
@@ -302,15 +235,7 @@
     </w:p>
     <w:p>
       <w:r>
-        <w:t xml:space="preserve">The “word”-like objects manipulated by </w:t>
-      </w:r>
-      <w:proofErr w:type="spellStart"/>
-      <w:r>
-        <w:t>simpleNLG</w:t>
-      </w:r>
-      <w:proofErr w:type="spellEnd"/>
-      <w:r>
-        <w:t xml:space="preserve"> include the following:</w:t>
+        <w:t>The “word”-like objects manipulated by simpleNLG include the following:</w:t>
       </w:r>
     </w:p>
     <w:p>
@@ -451,15 +376,7 @@
         <w:t>Inflectional forms:</w:t>
       </w:r>
       <w:r>
-        <w:t xml:space="preserve"> these are forms of base words with specific </w:t>
-      </w:r>
-      <w:proofErr w:type="spellStart"/>
-      <w:r>
-        <w:t>morpho</w:t>
-      </w:r>
-      <w:proofErr w:type="spellEnd"/>
-      <w:r>
-        <w:t xml:space="preserve">-syntactic information, such as </w:t>
+        <w:t xml:space="preserve"> these are forms of base words with specific morpho-syntactic information, such as </w:t>
       </w:r>
       <w:r>
         <w:rPr>
@@ -513,339 +430,307 @@
         <w:rPr>
           <w:b/>
         </w:rPr>
+        <w:lastRenderedPageBreak/>
         <w:t xml:space="preserve"> (Longer term) Derivational forms:</w:t>
       </w:r>
       <w:r>
-        <w:t xml:space="preserve"> We may in future want to include derivation in the lexicon (some of this is already available in the NIH Specialist Lexicon). Like inflections, </w:t>
-      </w:r>
-      <w:r>
+        <w:t xml:space="preserve"> We may in future want to include derivation in the lexicon (some of this is already available in the NIH Specialist Lexicon). Like inflections, derivations are related to base words, but have a different category. Hence, unlike inflectional forms, they are not strictly modified forms of a base word. They’re more like independent words (e.g. </w:t>
+      </w:r>
+      <w:r>
+        <w:rPr>
+          <w:i/>
+        </w:rPr>
+        <w:t>doable</w:t>
+      </w:r>
+      <w:r>
+        <w:t xml:space="preserve"> is not just a form of </w:t>
+      </w:r>
+      <w:r>
+        <w:rPr>
+          <w:i/>
+        </w:rPr>
+        <w:t>do</w:t>
+      </w:r>
+      <w:r>
+        <w:t xml:space="preserve"> with a feature; it’s a different word, an adjective, with a different meaning).</w:t>
+      </w:r>
+      <w:r>
+        <w:rPr>
+          <w:lang w:val="mt-MT"/>
+        </w:rPr>
+        <w:t xml:space="preserve"> In the long term, I propose that these be handled as independent words, with the Lexicon holding information about the derivational relations.</w:t>
+      </w:r>
+    </w:p>
+    <w:p>
+      <w:pPr>
+        <w:pStyle w:val="ListParagraph"/>
+        <w:numPr>
+          <w:ilvl w:val="0"/>
+          <w:numId w:val="2"/>
+        </w:numPr>
+      </w:pPr>
+      <w:r>
+        <w:rPr>
+          <w:b/>
+        </w:rPr>
+        <w:t>(Longer term) Phrasal lexemes:</w:t>
+      </w:r>
+      <w:r>
+        <w:t xml:space="preserve"> we may in future want to include a more general treatment of “phrases” such as idioms and multi-word expressions. These will probably need to be included in the lexicon. (Multi-word expressions were explicitly included in the lexicon in the BabyTalk application, for example).  There are already several cases of such expressions (including compounds) in the NIH Lexicon. Should these be treated as atomic strings, on a par with base words? This may be a good first approximation.</w:t>
+      </w:r>
+    </w:p>
+    <w:p>
+      <w:pPr>
+        <w:pStyle w:val="Heading2"/>
+      </w:pPr>
+      <w:r>
+        <w:t>The problem of variants</w:t>
+      </w:r>
+    </w:p>
+    <w:p>
+      <w:r>
+        <w:t>In addition, we also have the problem of variants:</w:t>
+      </w:r>
+    </w:p>
+    <w:p>
+      <w:pPr>
+        <w:pStyle w:val="ListParagraph"/>
+        <w:numPr>
+          <w:ilvl w:val="0"/>
+          <w:numId w:val="1"/>
+        </w:numPr>
+      </w:pPr>
+      <w:r>
+        <w:t>A single base word may exhibit different spellings</w:t>
+      </w:r>
+    </w:p>
+    <w:p>
+      <w:pPr>
+        <w:pStyle w:val="ListParagraph"/>
+        <w:numPr>
+          <w:ilvl w:val="0"/>
+          <w:numId w:val="1"/>
+        </w:numPr>
+      </w:pPr>
+      <w:r>
+        <w:t>A single word/multiword expression may have an acronym</w:t>
+      </w:r>
+    </w:p>
+    <w:p>
+      <w:pPr>
+        <w:pStyle w:val="ListParagraph"/>
+        <w:numPr>
+          <w:ilvl w:val="0"/>
+          <w:numId w:val="1"/>
+        </w:numPr>
+      </w:pPr>
+      <w:r>
+        <w:t>A base word may also have different inflectional forms (e.g. count or uncount).</w:t>
+      </w:r>
+    </w:p>
+    <w:p>
+      <w:r>
+        <w:t>The question is: should all of these be encapsulated within a single object, or treated as separate forms? Note that this is akin to the problem of inflections – should inflections be treated as separate objects, or as part of a word?</w:t>
+      </w:r>
+    </w:p>
+    <w:p>
+      <w:pPr>
+        <w:pStyle w:val="Heading1"/>
+      </w:pPr>
+      <w:r>
+        <w:t>A proposal</w:t>
+      </w:r>
+    </w:p>
+    <w:p>
+      <w:r>
+        <w:t xml:space="preserve">I think the basic word element we should think about is the </w:t>
+      </w:r>
+      <w:r>
+        <w:rPr>
+          <w:b/>
+        </w:rPr>
+        <w:t>lemma</w:t>
+      </w:r>
+      <w:r>
+        <w:t>, by which I mean a single object which contains:</w:t>
+      </w:r>
+    </w:p>
+    <w:p>
+      <w:pPr>
+        <w:pStyle w:val="ListParagraph"/>
+        <w:numPr>
+          <w:ilvl w:val="0"/>
+          <w:numId w:val="1"/>
+        </w:numPr>
+      </w:pPr>
+      <w:r>
+        <w:t>(Possibly) an ID</w:t>
+      </w:r>
+    </w:p>
+    <w:p>
+      <w:pPr>
+        <w:pStyle w:val="ListParagraph"/>
+        <w:numPr>
+          <w:ilvl w:val="0"/>
+          <w:numId w:val="1"/>
+        </w:numPr>
+      </w:pPr>
+      <w:r>
+        <w:t>A baseform</w:t>
+      </w:r>
+    </w:p>
+    <w:p>
+      <w:pPr>
+        <w:pStyle w:val="ListParagraph"/>
+        <w:numPr>
+          <w:ilvl w:val="0"/>
+          <w:numId w:val="1"/>
+        </w:numPr>
+      </w:pPr>
+      <w:r>
+        <w:t>A category</w:t>
+      </w:r>
+    </w:p>
+    <w:p>
+      <w:pPr>
+        <w:pStyle w:val="ListParagraph"/>
+        <w:numPr>
+          <w:ilvl w:val="0"/>
+          <w:numId w:val="1"/>
+        </w:numPr>
+      </w:pPr>
+      <w:r>
+        <w:t>Zero or more inflectional forms. These might just be stored as feature information, to be rendered by the morphology module. But it’s the word itself which holds things like what type of plural it takes (reg, glreg etc).</w:t>
+      </w:r>
+    </w:p>
+    <w:p>
+      <w:pPr>
+        <w:pStyle w:val="ListParagraph"/>
+        <w:numPr>
+          <w:ilvl w:val="0"/>
+          <w:numId w:val="1"/>
+        </w:numPr>
+      </w:pPr>
+      <w:r>
+        <w:t>Zero or more spelling variants</w:t>
+      </w:r>
+    </w:p>
+    <w:p>
+      <w:pPr>
+        <w:pStyle w:val="ListParagraph"/>
+        <w:numPr>
+          <w:ilvl w:val="0"/>
+          <w:numId w:val="1"/>
+        </w:numPr>
+      </w:pPr>
+      <w:r>
+        <w:t>Information about</w:t>
+      </w:r>
+      <w:r>
+        <w:t xml:space="preserve"> possible inflectional variants</w:t>
+      </w:r>
+      <w:r>
+        <w:rPr>
+          <w:lang w:val="mt-MT"/>
+        </w:rPr>
+        <w:t xml:space="preserve">. For example, the WordElement for </w:t>
+      </w:r>
+      <w:r>
+        <w:rPr>
+          <w:i/>
+          <w:lang w:val="mt-MT"/>
+        </w:rPr>
+        <w:t>fish</w:t>
+      </w:r>
+      <w:r>
+        <w:rPr>
+          <w:lang w:val="mt-MT"/>
+        </w:rPr>
+        <w:t xml:space="preserve"> would incorporatethe information that this is both regular (</w:t>
+      </w:r>
+      <w:r>
+        <w:rPr>
+          <w:i/>
+          <w:lang w:val="mt-MT"/>
+        </w:rPr>
+        <w:t>fishes</w:t>
+      </w:r>
+      <w:r>
+        <w:rPr>
+          <w:lang w:val="mt-MT"/>
+        </w:rPr>
+        <w:t xml:space="preserve">) and uncount (plural </w:t>
+      </w:r>
+      <w:r>
+        <w:rPr>
+          <w:i/>
+          <w:lang w:val="mt-MT"/>
+        </w:rPr>
+        <w:t>fish</w:t>
+      </w:r>
+      <w:r>
+        <w:rPr>
+          <w:lang w:val="mt-MT"/>
+        </w:rPr>
+        <w:t>), leaving it up to the user to choose the default.</w:t>
+      </w:r>
+    </w:p>
+    <w:p>
+      <w:pPr>
+        <w:pStyle w:val="ListParagraph"/>
+        <w:numPr>
+          <w:ilvl w:val="0"/>
+          <w:numId w:val="1"/>
+        </w:numPr>
+      </w:pPr>
+      <w:r>
+        <w:rPr>
+          <w:lang w:val="mt-MT"/>
+        </w:rPr>
+        <w:t xml:space="preserve">Information about acronyms. Since acronyms may have different morphological properties, compared to the full forms, they should probably be treated as separate WordElements. However, the connection between the full form and the acronym/abbreviation should be preserved. </w:t>
+      </w:r>
+    </w:p>
+    <w:p>
+      <w:pPr>
+        <w:rPr>
+          <w:b/>
+          <w:lang w:val="mt-MT"/>
+        </w:rPr>
+      </w:pPr>
+      <w:r>
+        <w:rPr>
+          <w:lang w:val="mt-MT"/>
+        </w:rPr>
         <w:lastRenderedPageBreak/>
-        <w:t xml:space="preserve">derivations are related to base words, but have a different category. Hence, unlike inflectional forms, they are not strictly modified forms of a base word. They’re more like independent words (e.g. </w:t>
-      </w:r>
-      <w:r>
-        <w:rPr>
-          <w:i/>
-        </w:rPr>
-        <w:t>doable</w:t>
-      </w:r>
-      <w:r>
-        <w:t xml:space="preserve"> is not just a form of </w:t>
-      </w:r>
-      <w:r>
-        <w:rPr>
-          <w:i/>
-        </w:rPr>
-        <w:t>do</w:t>
-      </w:r>
-      <w:r>
-        <w:t xml:space="preserve"> with a feature; it’s a different word, an adjective, with a different meaning).</w:t>
-      </w:r>
-      <w:r>
-        <w:rPr>
-          <w:lang w:val="mt-MT"/>
-        </w:rPr>
-        <w:t xml:space="preserve"> In the long term, I propose that these be handled as independent words, with the Lexicon holding information about the derivational relations.</w:t>
-      </w:r>
-    </w:p>
-    <w:p>
-      <w:pPr>
-        <w:pStyle w:val="ListParagraph"/>
-        <w:numPr>
-          <w:ilvl w:val="0"/>
-          <w:numId w:val="2"/>
-        </w:numPr>
-      </w:pPr>
+        <w:t xml:space="preserve">In short, the idea is to </w:t>
+      </w:r>
       <w:r>
         <w:rPr>
           <w:b/>
-        </w:rPr>
-        <w:t>(Longer term) Phrasal lexemes:</w:t>
-      </w:r>
-      <w:r>
-        <w:t xml:space="preserve"> we may in future want to include a more general treatment of “phrases” such as idioms and multi-word expressions. These will probably need to be included in the lexicon. (Multi-word expressions were explicitly included in the lexicon in the BabyTalk application, for example).  There are already several cases of such expressions (including compounds) in the NIH Lexicon. Should these be treated as atomic strings, on a par with base words? This may be a good first approximation.</w:t>
-      </w:r>
+          <w:lang w:val="mt-MT"/>
+        </w:rPr>
+        <w:t>represent within a single lemma (a WordElement) all the information related to a single word.</w:t>
+      </w:r>
+    </w:p>
+    <w:p>
+      <w:pPr>
+        <w:rPr>
+          <w:b/>
+          <w:lang w:val="mt-MT"/>
+        </w:rPr>
+      </w:pPr>
     </w:p>
     <w:p>
       <w:pPr>
         <w:pStyle w:val="Heading2"/>
-      </w:pPr>
-      <w:r>
-        <w:t>The problem of variants</w:t>
-      </w:r>
-    </w:p>
-    <w:p>
-      <w:r>
-        <w:t>In addition, we also have the problem of variants:</w:t>
-      </w:r>
-    </w:p>
-    <w:p>
-      <w:pPr>
-        <w:pStyle w:val="ListParagraph"/>
-        <w:numPr>
-          <w:ilvl w:val="0"/>
-          <w:numId w:val="1"/>
-        </w:numPr>
-      </w:pPr>
-      <w:r>
-        <w:t>A single base word may exhibit different spellings</w:t>
-      </w:r>
-    </w:p>
-    <w:p>
-      <w:pPr>
-        <w:pStyle w:val="ListParagraph"/>
-        <w:numPr>
-          <w:ilvl w:val="0"/>
-          <w:numId w:val="1"/>
-        </w:numPr>
-      </w:pPr>
-      <w:r>
-        <w:t>A single word/multiword expression may have an acronym</w:t>
-      </w:r>
-    </w:p>
-    <w:p>
-      <w:pPr>
-        <w:pStyle w:val="ListParagraph"/>
-        <w:numPr>
-          <w:ilvl w:val="0"/>
-          <w:numId w:val="1"/>
-        </w:numPr>
-      </w:pPr>
-      <w:r>
-        <w:t xml:space="preserve">A base word may also have different inflectional forms (e.g. count or </w:t>
-      </w:r>
-      <w:proofErr w:type="spellStart"/>
-      <w:r>
-        <w:t>uncount</w:t>
-      </w:r>
-      <w:proofErr w:type="spellEnd"/>
-      <w:r>
-        <w:t>).</w:t>
-      </w:r>
-    </w:p>
-    <w:p>
-      <w:r>
-        <w:t>The question is: should all of these be encapsulated within a single object, or treated as separate forms? Note that this is akin to the problem of inflections – should inflections be treated as separate objects, or as part of a word?</w:t>
-      </w:r>
-    </w:p>
-    <w:p>
-      <w:pPr>
-        <w:pStyle w:val="Heading1"/>
-      </w:pPr>
-      <w:r>
-        <w:t>A proposal</w:t>
-      </w:r>
-    </w:p>
-    <w:p>
-      <w:r>
-        <w:t xml:space="preserve">I think the basic word element we should think about is the </w:t>
-      </w:r>
-      <w:r>
-        <w:rPr>
-          <w:b/>
-        </w:rPr>
-        <w:t>lemma</w:t>
-      </w:r>
-      <w:r>
-        <w:t>, by which I mean a single object which contains:</w:t>
-      </w:r>
-    </w:p>
-    <w:p>
-      <w:pPr>
-        <w:pStyle w:val="ListParagraph"/>
-        <w:numPr>
-          <w:ilvl w:val="0"/>
-          <w:numId w:val="1"/>
-        </w:numPr>
-      </w:pPr>
-      <w:r>
-        <w:t>(Possibly) an ID</w:t>
-      </w:r>
-    </w:p>
-    <w:p>
-      <w:pPr>
-        <w:pStyle w:val="ListParagraph"/>
-        <w:numPr>
-          <w:ilvl w:val="0"/>
-          <w:numId w:val="1"/>
-        </w:numPr>
-      </w:pPr>
-      <w:r>
-        <w:t xml:space="preserve">A </w:t>
-      </w:r>
-      <w:proofErr w:type="spellStart"/>
-      <w:r>
-        <w:t>baseform</w:t>
-      </w:r>
-      <w:proofErr w:type="spellEnd"/>
-    </w:p>
-    <w:p>
-      <w:pPr>
-        <w:pStyle w:val="ListParagraph"/>
-        <w:numPr>
-          <w:ilvl w:val="0"/>
-          <w:numId w:val="1"/>
-        </w:numPr>
-      </w:pPr>
-      <w:r>
-        <w:t>A category</w:t>
-      </w:r>
-    </w:p>
-    <w:p>
-      <w:pPr>
-        <w:pStyle w:val="ListParagraph"/>
-        <w:numPr>
-          <w:ilvl w:val="0"/>
-          <w:numId w:val="1"/>
-        </w:numPr>
-      </w:pPr>
-      <w:r>
-        <w:t>Zero or more inflectional forms. These might just be stored as feature information, to be rendered by the morphology module. But it’s the word itself which holds things like what type of plural it takes (</w:t>
-      </w:r>
-      <w:proofErr w:type="spellStart"/>
-      <w:r>
-        <w:t>reg</w:t>
-      </w:r>
-      <w:proofErr w:type="spellEnd"/>
-      <w:r>
-        <w:t xml:space="preserve">, </w:t>
-      </w:r>
-      <w:proofErr w:type="spellStart"/>
-      <w:r>
-        <w:t>glreg</w:t>
-      </w:r>
-      <w:proofErr w:type="spellEnd"/>
-      <w:r>
-        <w:t xml:space="preserve"> etc).</w:t>
-      </w:r>
-    </w:p>
-    <w:p>
-      <w:pPr>
-        <w:pStyle w:val="ListParagraph"/>
-        <w:numPr>
-          <w:ilvl w:val="0"/>
-          <w:numId w:val="1"/>
-        </w:numPr>
-      </w:pPr>
-      <w:r>
-        <w:t>Zero or more spelling variants</w:t>
-      </w:r>
-    </w:p>
-    <w:p>
-      <w:pPr>
-        <w:pStyle w:val="ListParagraph"/>
-        <w:numPr>
-          <w:ilvl w:val="0"/>
-          <w:numId w:val="1"/>
-        </w:numPr>
-      </w:pPr>
-      <w:r>
-        <w:t>Information about</w:t>
-      </w:r>
-      <w:r>
-        <w:t xml:space="preserve"> possible inflectional variants</w:t>
-      </w:r>
-      <w:r>
-        <w:rPr>
-          <w:lang w:val="mt-MT"/>
-        </w:rPr>
-        <w:t xml:space="preserve">. For example, the WordElement for </w:t>
-      </w:r>
-      <w:r>
-        <w:rPr>
-          <w:i/>
-          <w:lang w:val="mt-MT"/>
-        </w:rPr>
-        <w:t>fish</w:t>
-      </w:r>
-      <w:r>
-        <w:rPr>
-          <w:lang w:val="mt-MT"/>
-        </w:rPr>
-        <w:t xml:space="preserve"> would incorporatethe information that this is both regular (</w:t>
-      </w:r>
-      <w:r>
-        <w:rPr>
-          <w:i/>
-          <w:lang w:val="mt-MT"/>
-        </w:rPr>
-        <w:t>fishes</w:t>
-      </w:r>
-      <w:r>
-        <w:rPr>
-          <w:lang w:val="mt-MT"/>
-        </w:rPr>
-        <w:t xml:space="preserve">) and uncount (plural </w:t>
-      </w:r>
-      <w:r>
-        <w:rPr>
-          <w:i/>
-          <w:lang w:val="mt-MT"/>
-        </w:rPr>
-        <w:t>fish</w:t>
-      </w:r>
-      <w:r>
-        <w:rPr>
-          <w:lang w:val="mt-MT"/>
-        </w:rPr>
-        <w:t>), leaving it up to the user to choose the default.</w:t>
-      </w:r>
-    </w:p>
-    <w:p>
-      <w:pPr>
-        <w:pStyle w:val="ListParagraph"/>
-        <w:numPr>
-          <w:ilvl w:val="0"/>
-          <w:numId w:val="1"/>
-        </w:numPr>
-      </w:pPr>
-      <w:r>
-        <w:rPr>
-          <w:lang w:val="mt-MT"/>
-        </w:rPr>
-        <w:t xml:space="preserve">Information about acronyms. Since acronyms may have different morphological properties, compared to the full forms, they should probably be treated as separate WordElements. However, the connection between the full form and the acronym/abbreviation should be preserved. </w:t>
-      </w:r>
-    </w:p>
-    <w:p>
-      <w:pPr>
-        <w:rPr>
-          <w:b/>
-          <w:lang w:val="mt-MT"/>
-        </w:rPr>
-      </w:pPr>
-      <w:r>
-        <w:rPr>
-          <w:lang w:val="mt-MT"/>
-        </w:rPr>
-        <w:t xml:space="preserve">In short, the idea is to </w:t>
-      </w:r>
-      <w:r>
-        <w:rPr>
-          <w:b/>
-          <w:lang w:val="mt-MT"/>
-        </w:rPr>
-        <w:t>represent within a single lemma (a WordElement) all the information related to a single word.</w:t>
-      </w:r>
-    </w:p>
-    <w:p>
-      <w:pPr>
-        <w:rPr>
-          <w:b/>
-          <w:lang w:val="mt-MT"/>
-        </w:rPr>
-      </w:pPr>
-    </w:p>
-    <w:p>
-      <w:pPr>
-        <w:pStyle w:val="Heading2"/>
-        <w:rPr>
-          <w:lang w:val="mt-MT"/>
-        </w:rPr>
-      </w:pPr>
-      <w:r>
-        <w:rPr>
-          <w:lang w:val="mt-MT"/>
-        </w:rPr>
-        <w:lastRenderedPageBreak/>
+        <w:rPr>
+          <w:lang w:val="mt-MT"/>
+        </w:rPr>
+      </w:pPr>
+      <w:r>
+        <w:rPr>
+          <w:lang w:val="mt-MT"/>
+        </w:rPr>
         <w:t>A</w:t>
       </w:r>
       <w:r>
@@ -1405,42 +1290,6 @@
           <w:lang w:val="mt-MT"/>
         </w:rPr>
       </w:pPr>
-    </w:p>
-    <w:p>
-      <w:pPr>
-        <w:spacing w:after="0"/>
-        <w:rPr>
-          <w:u w:val="single"/>
-          <w:lang w:val="mt-MT"/>
-        </w:rPr>
-      </w:pPr>
-    </w:p>
-    <w:p>
-      <w:pPr>
-        <w:spacing w:after="0"/>
-        <w:rPr>
-          <w:u w:val="single"/>
-          <w:lang w:val="mt-MT"/>
-        </w:rPr>
-      </w:pPr>
-    </w:p>
-    <w:p>
-      <w:pPr>
-        <w:spacing w:after="0"/>
-        <w:rPr>
-          <w:u w:val="single"/>
-          <w:lang w:val="mt-MT"/>
-        </w:rPr>
-      </w:pPr>
-    </w:p>
-    <w:p>
-      <w:pPr>
-        <w:spacing w:after="0"/>
-        <w:rPr>
-          <w:u w:val="single"/>
-          <w:lang w:val="mt-MT"/>
-        </w:rPr>
-      </w:pPr>
       <w:r>
         <w:rPr>
           <w:u w:val="single"/>
@@ -1674,291 +1523,427 @@
       <w:pPr>
         <w:spacing w:after="0"/>
         <w:rPr>
+          <w:lang w:val="mt-MT"/>
+        </w:rPr>
+      </w:pPr>
+      <w:r>
+        <w:rPr>
+          <w:lang w:val="mt-MT"/>
+        </w:rPr>
+        <w:t xml:space="preserve">      acronym_of=</w:t>
+      </w:r>
+      <w:r>
+        <w:t>{...}</w:t>
+      </w:r>
+      <w:r>
+        <w:t xml:space="preserve"> [type: List&lt;WordElement&gt;]</w:t>
+      </w:r>
+    </w:p>
+    <w:p>
+      <w:r>
+        <w:rPr>
           <w:b/>
-          <w:lang w:val="mt-MT"/>
-        </w:rPr>
-      </w:pPr>
-      <w:r>
-        <w:rPr>
-          <w:lang w:val="mt-MT"/>
-        </w:rPr>
-        <w:t xml:space="preserve">     </w:t>
-      </w:r>
-      <w:r>
-        <w:rPr>
-          <w:lang w:val="mt-MT"/>
+        </w:rPr>
+        <w:t xml:space="preserve">      acronyms={...}</w:t>
+      </w:r>
+      <w:r>
+        <w:rPr>
+          <w:b/>
         </w:rPr>
         <w:t xml:space="preserve"> </w:t>
       </w:r>
       <w:r>
+        <w:t>[type: List&lt;WordElement&gt;]</w:t>
+      </w:r>
+    </w:p>
+    <w:p>
+      <w:pPr>
+        <w:rPr>
+          <w:lang w:val="mt-MT"/>
+        </w:rPr>
+      </w:pPr>
+      <w:r>
+        <w:rPr>
+          <w:lang w:val="mt-MT"/>
+        </w:rPr>
+        <w:t>This would also require two additions to the API:</w:t>
+      </w:r>
+    </w:p>
+    <w:p>
+      <w:pPr>
+        <w:pStyle w:val="ListParagraph"/>
+        <w:numPr>
+          <w:ilvl w:val="0"/>
+          <w:numId w:val="3"/>
+        </w:numPr>
+        <w:rPr>
+          <w:lang w:val="mt-MT"/>
+        </w:rPr>
+      </w:pPr>
+      <w:r>
+        <w:rPr>
+          <w:lang w:val="mt-MT"/>
+        </w:rPr>
+        <w:t xml:space="preserve">void </w:t>
+      </w:r>
+      <w:r>
+        <w:rPr>
+          <w:lang w:val="mt-MT"/>
+        </w:rPr>
+        <w:t>setDefaultInflectionalVariant(</w:t>
+      </w:r>
+      <w:r>
+        <w:rPr>
+          <w:lang w:val="mt-MT"/>
+        </w:rPr>
+        <w:t>Inflection</w:t>
+      </w:r>
+      <w:r>
+        <w:rPr>
+          <w:lang w:val="mt-MT"/>
+        </w:rPr>
+        <w:t xml:space="preserve"> variant)</w:t>
+      </w:r>
+      <w:r>
+        <w:rPr>
+          <w:lang w:val="mt-MT"/>
+        </w:rPr>
+        <w:t xml:space="preserve"> //specify which one of the variants to use</w:t>
+      </w:r>
+      <w:r>
+        <w:rPr>
+          <w:lang w:val="mt-MT"/>
+        </w:rPr>
+        <w:t xml:space="preserve"> – this is a value of the Inflection feature (formerly called Pattern)</w:t>
+      </w:r>
+    </w:p>
+    <w:p>
+      <w:pPr>
+        <w:pStyle w:val="ListParagraph"/>
+        <w:numPr>
+          <w:ilvl w:val="0"/>
+          <w:numId w:val="3"/>
+        </w:numPr>
+        <w:rPr>
+          <w:lang w:val="mt-MT"/>
+        </w:rPr>
+      </w:pPr>
+      <w:r>
+        <w:rPr>
+          <w:lang w:val="mt-MT"/>
+        </w:rPr>
+        <w:t>void addInflectionalVariant(Inflection variant) //specify that this is another possible variant</w:t>
+      </w:r>
+    </w:p>
+    <w:p>
+      <w:pPr>
+        <w:pStyle w:val="ListParagraph"/>
+        <w:numPr>
+          <w:ilvl w:val="0"/>
+          <w:numId w:val="3"/>
+        </w:numPr>
+        <w:rPr>
+          <w:lang w:val="mt-MT"/>
+        </w:rPr>
+      </w:pPr>
+      <w:r>
+        <w:rPr>
+          <w:lang w:val="mt-MT"/>
+        </w:rPr>
+        <w:t>Collection</w:t>
+      </w:r>
+      <w:r>
+        <w:rPr>
+          <w:lang w:val="mt-MT"/>
+        </w:rPr>
+        <w:t>&lt;</w:t>
+      </w:r>
+      <w:r>
+        <w:rPr>
+          <w:lang w:val="mt-MT"/>
+        </w:rPr>
+        <w:t>Inflection</w:t>
+      </w:r>
+      <w:r>
+        <w:rPr>
+          <w:lang w:val="mt-MT"/>
+        </w:rPr>
+        <w:t>&gt; getInflectionalVariants()</w:t>
+      </w:r>
+      <w:r>
+        <w:rPr>
+          <w:lang w:val="mt-MT"/>
+        </w:rPr>
+        <w:t xml:space="preserve"> //get all the inflectional variants</w:t>
+      </w:r>
+      <w:r>
+        <w:rPr>
+          <w:lang w:val="mt-MT"/>
+        </w:rPr>
+        <w:t xml:space="preserve"> – a collection of Inflection values</w:t>
+      </w:r>
+    </w:p>
+    <w:p>
+      <w:pPr>
+        <w:pStyle w:val="ListParagraph"/>
+        <w:numPr>
+          <w:ilvl w:val="0"/>
+          <w:numId w:val="3"/>
+        </w:numPr>
+        <w:rPr>
+          <w:lang w:val="mt-MT"/>
+        </w:rPr>
+      </w:pPr>
+      <w:r>
+        <w:rPr>
+          <w:lang w:val="mt-MT"/>
+        </w:rPr>
+        <w:t>List&lt;String&gt; getSpellingVariants()</w:t>
+      </w:r>
+      <w:r>
+        <w:rPr>
+          <w:lang w:val="mt-MT"/>
+        </w:rPr>
+        <w:t xml:space="preserve"> //get all the spelling variants</w:t>
+      </w:r>
+    </w:p>
+    <w:p>
+      <w:pPr>
+        <w:pStyle w:val="ListParagraph"/>
+        <w:numPr>
+          <w:ilvl w:val="0"/>
+          <w:numId w:val="3"/>
+        </w:numPr>
+        <w:rPr>
+          <w:lang w:val="mt-MT"/>
+        </w:rPr>
+      </w:pPr>
+      <w:r>
+        <w:rPr>
+          <w:lang w:val="mt-MT"/>
+        </w:rPr>
+        <w:t xml:space="preserve">void </w:t>
+      </w:r>
+      <w:r>
+        <w:rPr>
+          <w:lang w:val="mt-MT"/>
+        </w:rPr>
+        <w:t>setDefaultSpellingVariant(String variant)</w:t>
+      </w:r>
+      <w:r>
+        <w:rPr>
+          <w:lang w:val="mt-MT"/>
+        </w:rPr>
+        <w:t xml:space="preserve"> //specify which spelling to use</w:t>
+      </w:r>
+    </w:p>
+    <w:p>
+      <w:pPr>
+        <w:rPr>
+          <w:lang w:val="mt-MT"/>
+        </w:rPr>
+      </w:pPr>
+      <w:r>
+        <w:rPr>
+          <w:lang w:val="mt-MT"/>
+        </w:rPr>
+        <w:t xml:space="preserve">This would mark specific spelling or inflectional variants to use as the default in the lifetime of an application. On lookup and load, these can be set automatically (e.g. always use “reg” as the default inflectional variant if available, use the baseform as the spelling variant). But </w:t>
+      </w:r>
+      <w:r>
+        <w:rPr>
+          <w:lang w:val="mt-MT"/>
+        </w:rPr>
+        <w:t>they can be overridden. If overridden, then they are the ones used in the creation of InflectedWordElements.</w:t>
+      </w:r>
+    </w:p>
+    <w:p>
+      <w:pPr>
+        <w:rPr>
+          <w:lang w:val="mt-MT"/>
+        </w:rPr>
+      </w:pPr>
+      <w:r>
+        <w:rPr>
+          <w:lang w:val="mt-MT"/>
+        </w:rPr>
+        <w:t>In addition, since non-regular inflectional variants need to be stored, WordElements need to have an internal representation of the various forms associated with a given variant. This requires the following addition to the API:</w:t>
+      </w:r>
+    </w:p>
+    <w:p>
+      <w:pPr>
+        <w:pStyle w:val="ListParagraph"/>
+        <w:numPr>
+          <w:ilvl w:val="0"/>
+          <w:numId w:val="3"/>
+        </w:numPr>
+        <w:rPr>
+          <w:lang w:val="mt-MT"/>
+        </w:rPr>
+      </w:pPr>
+      <w:r>
+        <w:rPr>
+          <w:lang w:val="mt-MT"/>
+        </w:rPr>
+        <w:t xml:space="preserve">addInflectionalVariant(Inflection, String feature, String form) //associate the wordform </w:t>
+      </w:r>
+      <w:r>
+        <w:rPr>
+          <w:i/>
+          <w:lang w:val="mt-MT"/>
+        </w:rPr>
+        <w:t>form</w:t>
+      </w:r>
+      <w:r>
+        <w:rPr>
+          <w:lang w:val="mt-MT"/>
+        </w:rPr>
+        <w:t xml:space="preserve"> with feature </w:t>
+      </w:r>
+      <w:r>
+        <w:rPr>
+          <w:i/>
+          <w:lang w:val="mt-MT"/>
+        </w:rPr>
+        <w:t>feature</w:t>
+      </w:r>
+      <w:r>
+        <w:rPr>
+          <w:lang w:val="mt-MT"/>
+        </w:rPr>
+        <w:t xml:space="preserve"> for the variant given </w:t>
+      </w:r>
+    </w:p>
+    <w:p>
+      <w:pPr>
+        <w:rPr>
+          <w:lang w:val="mt-MT"/>
+        </w:rPr>
+      </w:pPr>
+      <w:r>
+        <w:rPr>
+          <w:lang w:val="mt-MT"/>
+        </w:rPr>
+        <w:t>This is used</w:t>
+      </w:r>
+      <w:r>
+        <w:rPr>
+          <w:lang w:val="mt-MT"/>
+        </w:rPr>
+        <w:t xml:space="preserve"> </w:t>
+      </w:r>
+      <w:r>
+        <w:rPr>
+          <w:lang w:val="mt-MT"/>
+        </w:rPr>
+        <w:t xml:space="preserve"> to store forms of a word. If the default inflectional variant is switched, the stored forms replace the ones originally set. </w:t>
+      </w:r>
+    </w:p>
+    <w:p>
+      <w:pPr>
+        <w:rPr>
+          <w:lang w:val="mt-MT"/>
+        </w:rPr>
+      </w:pPr>
+      <w:r>
+        <w:rPr>
+          <w:lang w:val="mt-MT"/>
+        </w:rPr>
+        <w:t xml:space="preserve">To take an example, currently, the verb </w:t>
+      </w:r>
+      <w:r>
+        <w:rPr>
+          <w:i/>
+          <w:lang w:val="mt-MT"/>
+        </w:rPr>
+        <w:t>lie</w:t>
+      </w:r>
+      <w:r>
+        <w:rPr>
+          <w:lang w:val="mt-MT"/>
+        </w:rPr>
+        <w:t xml:space="preserve"> is loaded into the NIHDBLexicon keeping only its regular form. In the new implementation, </w:t>
+      </w:r>
+      <w:r>
+        <w:rPr>
+          <w:i/>
+          <w:lang w:val="mt-MT"/>
+        </w:rPr>
+        <w:t>lie</w:t>
+      </w:r>
+      <w:r>
+        <w:rPr>
+          <w:lang w:val="mt-MT"/>
+        </w:rPr>
+        <w:t xml:space="preserve"> is still loaded as regular, but internally stores the possible variant Inflection.IRREGULAR, with the associated forms (lay, laid etc).  If setDefaultInflectionalVariant is called with Inflection.IRREGULAR, it is these forms which are used.</w:t>
+      </w:r>
+    </w:p>
+    <w:p>
+      <w:pPr>
+        <w:rPr>
+          <w:lang w:val="mt-MT"/>
+        </w:rPr>
+      </w:pPr>
+      <w:r>
         <w:rPr>
           <w:b/>
           <w:lang w:val="mt-MT"/>
         </w:rPr>
-        <w:t>inflection = {reg, uncount}</w:t>
-      </w:r>
-      <w:r>
-        <w:rPr>
-          <w:b/>
+        <w:t xml:space="preserve">NB: </w:t>
+      </w:r>
+      <w:r>
+        <w:rPr>
+          <w:lang w:val="mt-MT"/>
+        </w:rPr>
+        <w:t xml:space="preserve">we </w:t>
+      </w:r>
+      <w:r>
+        <w:rPr>
+          <w:lang w:val="mt-MT"/>
+        </w:rPr>
+        <w:t>may</w:t>
+      </w:r>
+      <w:r>
+        <w:rPr>
+          <w:lang w:val="mt-MT"/>
+        </w:rPr>
+        <w:t xml:space="preserve"> want to have methods in the Lexicon class to set defaults in this way, for example:</w:t>
+      </w:r>
+    </w:p>
+    <w:p>
+      <w:pPr>
+        <w:pStyle w:val="ListParagraph"/>
+        <w:numPr>
+          <w:ilvl w:val="0"/>
+          <w:numId w:val="4"/>
+        </w:numPr>
+        <w:rPr>
+          <w:lang w:val="mt-MT"/>
+        </w:rPr>
+      </w:pPr>
+      <w:r>
+        <w:rPr>
+          <w:lang w:val="mt-MT"/>
+        </w:rPr>
+        <w:t>Lexic</w:t>
+      </w:r>
+      <w:r>
+        <w:rPr>
+          <w:lang w:val="mt-MT"/>
+        </w:rPr>
+        <w:t>on.setDefaultInflectionByBase</w:t>
+      </w:r>
+      <w:r>
+        <w:rPr>
+          <w:lang w:val="mt-MT"/>
+        </w:rPr>
+        <w:t>(String base, String variant)</w:t>
+      </w:r>
+      <w:r>
+        <w:rPr>
           <w:lang w:val="mt-MT"/>
         </w:rPr>
         <w:t xml:space="preserve"> </w:t>
       </w:r>
-      <w:r>
-        <w:rPr>
-          <w:lang w:val="mt-MT"/>
-        </w:rPr>
-        <w:t>[type: List&lt;String&gt;]</w:t>
-      </w:r>
-    </w:p>
-    <w:p>
-      <w:pPr>
-        <w:spacing w:after="0"/>
-      </w:pPr>
-      <w:r>
-        <w:rPr>
-          <w:lang w:val="mt-MT"/>
-        </w:rPr>
-        <w:t xml:space="preserve">      acronym_of=</w:t>
-      </w:r>
-      <w:r>
-        <w:t>{...}</w:t>
-      </w:r>
-      <w:r>
-        <w:t xml:space="preserve"> [</w:t>
-      </w:r>
-      <w:proofErr w:type="gramStart"/>
-      <w:r>
-        <w:t>type</w:t>
-      </w:r>
-      <w:proofErr w:type="gramEnd"/>
-      <w:r>
-        <w:t>: List&lt;</w:t>
-      </w:r>
-      <w:proofErr w:type="spellStart"/>
-      <w:r>
-        <w:t>WordElement</w:t>
-      </w:r>
-      <w:proofErr w:type="spellEnd"/>
-      <w:r>
-        <w:t>&gt;]</w:t>
-      </w:r>
-    </w:p>
-    <w:p>
-      <w:pPr>
-        <w:rPr>
-          <w:b/>
-        </w:rPr>
-      </w:pPr>
-      <w:r>
-        <w:rPr>
-          <w:b/>
-        </w:rPr>
-        <w:t xml:space="preserve">      </w:t>
-      </w:r>
-      <w:proofErr w:type="gramStart"/>
-      <w:r>
-        <w:rPr>
-          <w:b/>
-        </w:rPr>
-        <w:t>acronyms</w:t>
-      </w:r>
-      <w:proofErr w:type="gramEnd"/>
-      <w:r>
-        <w:rPr>
-          <w:b/>
-        </w:rPr>
-        <w:t>={...}</w:t>
-      </w:r>
-      <w:r>
-        <w:rPr>
-          <w:b/>
-        </w:rPr>
-        <w:t xml:space="preserve"> </w:t>
-      </w:r>
-      <w:r>
-        <w:t>[type: List&lt;</w:t>
-      </w:r>
-      <w:proofErr w:type="spellStart"/>
-      <w:r>
-        <w:t>WordElement</w:t>
-      </w:r>
-      <w:proofErr w:type="spellEnd"/>
-      <w:r>
-        <w:t>&gt;]</w:t>
-      </w:r>
-    </w:p>
-    <w:p>
-      <w:pPr>
-        <w:rPr>
-          <w:lang w:val="mt-MT"/>
-        </w:rPr>
-      </w:pPr>
-      <w:r>
-        <w:rPr>
-          <w:lang w:val="mt-MT"/>
-        </w:rPr>
-        <w:t>This would also require two additions to the API:</w:t>
-      </w:r>
-    </w:p>
-    <w:p>
-      <w:pPr>
-        <w:pStyle w:val="ListParagraph"/>
-        <w:numPr>
-          <w:ilvl w:val="0"/>
-          <w:numId w:val="3"/>
-        </w:numPr>
-        <w:rPr>
-          <w:lang w:val="mt-MT"/>
-        </w:rPr>
-      </w:pPr>
-      <w:r>
-        <w:rPr>
-          <w:lang w:val="mt-MT"/>
-        </w:rPr>
-        <w:t xml:space="preserve">void </w:t>
-      </w:r>
-      <w:r>
-        <w:rPr>
-          <w:lang w:val="mt-MT"/>
-        </w:rPr>
-        <w:t>setDefaultInflectionalVariant(String variant)</w:t>
-      </w:r>
-      <w:r>
-        <w:rPr>
-          <w:lang w:val="mt-MT"/>
-        </w:rPr>
-        <w:t xml:space="preserve"> //specify which one of the variants to use</w:t>
-      </w:r>
-    </w:p>
-    <w:p>
-      <w:pPr>
-        <w:pStyle w:val="ListParagraph"/>
-        <w:numPr>
-          <w:ilvl w:val="0"/>
-          <w:numId w:val="3"/>
-        </w:numPr>
-        <w:rPr>
-          <w:lang w:val="mt-MT"/>
-        </w:rPr>
-      </w:pPr>
-      <w:r>
-        <w:rPr>
-          <w:lang w:val="mt-MT"/>
-        </w:rPr>
-        <w:t>List&lt;String&gt; getInflectionalVariants()</w:t>
-      </w:r>
-      <w:r>
-        <w:rPr>
-          <w:lang w:val="mt-MT"/>
-        </w:rPr>
-        <w:t xml:space="preserve"> //get all the inflectional variants</w:t>
-      </w:r>
-    </w:p>
-    <w:p>
-      <w:pPr>
-        <w:pStyle w:val="ListParagraph"/>
-        <w:numPr>
-          <w:ilvl w:val="0"/>
-          <w:numId w:val="3"/>
-        </w:numPr>
-        <w:rPr>
-          <w:lang w:val="mt-MT"/>
-        </w:rPr>
-      </w:pPr>
-      <w:r>
-        <w:rPr>
-          <w:lang w:val="mt-MT"/>
-        </w:rPr>
-        <w:t>List&lt;String&gt; getSpellingVariants()</w:t>
-      </w:r>
-      <w:r>
-        <w:rPr>
-          <w:lang w:val="mt-MT"/>
-        </w:rPr>
-        <w:t xml:space="preserve"> //get all the spelling variants</w:t>
-      </w:r>
-    </w:p>
-    <w:p>
-      <w:pPr>
-        <w:pStyle w:val="ListParagraph"/>
-        <w:numPr>
-          <w:ilvl w:val="0"/>
-          <w:numId w:val="3"/>
-        </w:numPr>
-        <w:rPr>
-          <w:lang w:val="mt-MT"/>
-        </w:rPr>
-      </w:pPr>
-      <w:r>
-        <w:rPr>
-          <w:lang w:val="mt-MT"/>
-        </w:rPr>
-        <w:t xml:space="preserve">void </w:t>
-      </w:r>
-      <w:r>
-        <w:rPr>
-          <w:lang w:val="mt-MT"/>
-        </w:rPr>
-        <w:t>setDefaultSpellingVariant(String variant)</w:t>
-      </w:r>
-      <w:r>
-        <w:rPr>
-          <w:lang w:val="mt-MT"/>
-        </w:rPr>
-        <w:t xml:space="preserve"> //specify which spelling to use</w:t>
-      </w:r>
-    </w:p>
-    <w:p>
-      <w:pPr>
-        <w:rPr>
-          <w:lang w:val="mt-MT"/>
-        </w:rPr>
-      </w:pPr>
-      <w:r>
-        <w:rPr>
-          <w:lang w:val="mt-MT"/>
-        </w:rPr>
-        <w:t xml:space="preserve">This would mark specific spelling or inflectional variants to use as the default in the lifetime of an application. On lookup and load, these can be set automatically (e.g. always use “reg” as the default inflectional variant if available, use the baseform as the spelling variant). But </w:t>
-      </w:r>
-      <w:r>
-        <w:rPr>
-          <w:lang w:val="mt-MT"/>
-        </w:rPr>
-        <w:t>they can be overridden. If overridden, then they are the ones used in the creation of InflectedWordElements.</w:t>
-      </w:r>
-    </w:p>
-    <w:p>
-      <w:pPr>
-        <w:rPr>
-          <w:lang w:val="mt-MT"/>
-        </w:rPr>
-      </w:pPr>
-      <w:r>
-        <w:rPr>
-          <w:b/>
-          <w:lang w:val="mt-MT"/>
-        </w:rPr>
-        <w:t xml:space="preserve">NB: </w:t>
-      </w:r>
-      <w:r>
-        <w:rPr>
-          <w:lang w:val="mt-MT"/>
-        </w:rPr>
-        <w:t xml:space="preserve">we </w:t>
-      </w:r>
-      <w:r>
-        <w:rPr>
-          <w:lang w:val="mt-MT"/>
-        </w:rPr>
-        <w:t>may</w:t>
-      </w:r>
-      <w:r>
-        <w:rPr>
-          <w:lang w:val="mt-MT"/>
-        </w:rPr>
-        <w:t xml:space="preserve"> want to have methods in the Lexicon class to set defaults in this way, for example:</w:t>
-      </w:r>
     </w:p>
     <w:p>
       <w:pPr>
@@ -1975,13 +1960,31 @@
         <w:rPr>
           <w:lang w:val="mt-MT"/>
         </w:rPr>
+        <w:t>Lexicon.setDefaultInflectionById(String id, String variant)</w:t>
+      </w:r>
+    </w:p>
+    <w:p>
+      <w:pPr>
+        <w:pStyle w:val="ListParagraph"/>
+        <w:numPr>
+          <w:ilvl w:val="0"/>
+          <w:numId w:val="4"/>
+        </w:numPr>
+        <w:rPr>
+          <w:lang w:val="mt-MT"/>
+        </w:rPr>
+      </w:pPr>
+      <w:r>
+        <w:rPr>
+          <w:lang w:val="mt-MT"/>
+        </w:rPr>
         <w:t>Lexic</w:t>
       </w:r>
       <w:r>
         <w:rPr>
           <w:lang w:val="mt-MT"/>
         </w:rPr>
-        <w:t>on.setDefaultInflectionByBase</w:t>
+        <w:t>on.setDefaultSpellingByBase</w:t>
       </w:r>
       <w:r>
         <w:rPr>
@@ -1989,12 +1992,6 @@
         </w:rPr>
         <w:t>(String base, String variant)</w:t>
       </w:r>
-      <w:r>
-        <w:rPr>
-          <w:lang w:val="mt-MT"/>
-        </w:rPr>
-        <w:t xml:space="preserve"> </w:t>
-      </w:r>
     </w:p>
     <w:p>
       <w:pPr>
@@ -2011,54 +2008,6 @@
         <w:rPr>
           <w:lang w:val="mt-MT"/>
         </w:rPr>
-        <w:t>Lexicon.setDefaultInflectionById(String id, String variant)</w:t>
-      </w:r>
-    </w:p>
-    <w:p>
-      <w:pPr>
-        <w:pStyle w:val="ListParagraph"/>
-        <w:numPr>
-          <w:ilvl w:val="0"/>
-          <w:numId w:val="4"/>
-        </w:numPr>
-        <w:rPr>
-          <w:lang w:val="mt-MT"/>
-        </w:rPr>
-      </w:pPr>
-      <w:r>
-        <w:rPr>
-          <w:lang w:val="mt-MT"/>
-        </w:rPr>
-        <w:t>Lexic</w:t>
-      </w:r>
-      <w:r>
-        <w:rPr>
-          <w:lang w:val="mt-MT"/>
-        </w:rPr>
-        <w:t>on.setDefaultSpellingByBase</w:t>
-      </w:r>
-      <w:r>
-        <w:rPr>
-          <w:lang w:val="mt-MT"/>
-        </w:rPr>
-        <w:t>(String base, String variant)</w:t>
-      </w:r>
-    </w:p>
-    <w:p>
-      <w:pPr>
-        <w:pStyle w:val="ListParagraph"/>
-        <w:numPr>
-          <w:ilvl w:val="0"/>
-          <w:numId w:val="4"/>
-        </w:numPr>
-        <w:rPr>
-          <w:lang w:val="mt-MT"/>
-        </w:rPr>
-      </w:pPr>
-      <w:r>
-        <w:rPr>
-          <w:lang w:val="mt-MT"/>
-        </w:rPr>
         <w:t>Lexicon.setDefaultSpellingById(String id, String variant)</w:t>
       </w:r>
     </w:p>
@@ -2072,6 +2021,7 @@
         <w:rPr>
           <w:lang w:val="mt-MT"/>
         </w:rPr>
+        <w:lastRenderedPageBreak/>
         <w:t>Internally, the lexicon could do this by looking up the relevant WordElement(s) given the base, and delegating to them directly by calling WordElement.setDefaultInflectionalVariant(variant) and so on.</w:t>
       </w:r>
       <w:r>
@@ -2215,7 +2165,6 @@
         <w:rPr>
           <w:lang w:val="mt-MT"/>
         </w:rPr>
-        <w:lastRenderedPageBreak/>
         <w:t>List&lt;WordElement&gt; getAcronyms() //return all the word elements that are acronyms of this word – there may be more than one</w:t>
       </w:r>
     </w:p>
@@ -2463,7 +2412,14 @@
         <w:rPr>
           <w:lang w:val="mt-MT"/>
         </w:rPr>
-        <w:t xml:space="preserve"> string (“dogs”) or a baseform. In either case, a WordElement is returned. For example, if the user wants “dogs”, whether or not she directly calls Lexicon.lookupWord or NLGFactory.createNLGElement (which will delegate to Lexicon.lookupWord), the WordElement for </w:t>
+        <w:t xml:space="preserve"> string (“dogs”) or a baseform. In either case, a WordElement is returned. For example, if the user wants “dogs”, </w:t>
+      </w:r>
+      <w:r>
+        <w:rPr>
+          <w:lang w:val="mt-MT"/>
+        </w:rPr>
+        <w:lastRenderedPageBreak/>
+        <w:t xml:space="preserve">whether or not she directly calls Lexicon.lookupWord or NLGFactory.createNLGElement (which will delegate to Lexicon.lookupWord), the WordElement for </w:t>
       </w:r>
       <w:r>
         <w:rPr>
@@ -2565,7 +2521,6 @@
         <w:rPr>
           <w:lang w:val="mt-MT"/>
         </w:rPr>
-        <w:lastRenderedPageBreak/>
         <w:t>Summary of changes to API</w:t>
       </w:r>
     </w:p>
@@ -2783,7 +2738,7 @@
               <w:rPr>
                 <w:lang w:val="mt-MT"/>
               </w:rPr>
-              <w:t>INFLECTIONS</w:t>
+              <w:t>DEFAULT_INFL</w:t>
             </w:r>
           </w:p>
         </w:tc>
@@ -2801,7 +2756,7 @@
               <w:rPr>
                 <w:lang w:val="mt-MT"/>
               </w:rPr>
-              <w:t>List&lt;String&gt;</w:t>
+              <w:t>String</w:t>
             </w:r>
           </w:p>
         </w:tc>
@@ -2839,7 +2794,7 @@
               <w:rPr>
                 <w:lang w:val="mt-MT"/>
               </w:rPr>
-              <w:t>DEFAULT_INFL</w:t>
+              <w:t>SPELL_VARS</w:t>
             </w:r>
           </w:p>
         </w:tc>
@@ -2857,7 +2812,7 @@
               <w:rPr>
                 <w:lang w:val="mt-MT"/>
               </w:rPr>
-              <w:t>String</w:t>
+              <w:t>List&lt;String&gt;</w:t>
             </w:r>
           </w:p>
         </w:tc>
@@ -2895,7 +2850,7 @@
               <w:rPr>
                 <w:lang w:val="mt-MT"/>
               </w:rPr>
-              <w:t>SPELL_VARS</w:t>
+              <w:t>DEFAULT_SPELL</w:t>
             </w:r>
           </w:p>
         </w:tc>
@@ -2913,7 +2868,7 @@
               <w:rPr>
                 <w:lang w:val="mt-MT"/>
               </w:rPr>
-              <w:t>List&lt;String&gt;</w:t>
+              <w:t>String</w:t>
             </w:r>
           </w:p>
         </w:tc>
@@ -2951,7 +2906,7 @@
               <w:rPr>
                 <w:lang w:val="mt-MT"/>
               </w:rPr>
-              <w:t>DEFAULT_SPELL</w:t>
+              <w:t>NON_COUNT</w:t>
             </w:r>
           </w:p>
         </w:tc>
@@ -2969,7 +2924,7 @@
               <w:rPr>
                 <w:lang w:val="mt-MT"/>
               </w:rPr>
-              <w:t>String</w:t>
+              <w:t>boolean</w:t>
             </w:r>
           </w:p>
         </w:tc>
@@ -2987,62 +2942,6 @@
               <w:rPr>
                 <w:lang w:val="mt-MT"/>
               </w:rPr>
-              <w:t>New feature</w:t>
-            </w:r>
-          </w:p>
-        </w:tc>
-      </w:tr>
-      <w:tr>
-        <w:tc>
-          <w:tcPr>
-            <w:tcW w:w="3205" w:type="dxa"/>
-          </w:tcPr>
-          <w:p>
-            <w:pPr>
-              <w:rPr>
-                <w:lang w:val="mt-MT"/>
-              </w:rPr>
-            </w:pPr>
-            <w:r>
-              <w:rPr>
-                <w:lang w:val="mt-MT"/>
-              </w:rPr>
-              <w:t>NON_COUNT</w:t>
-            </w:r>
-          </w:p>
-        </w:tc>
-        <w:tc>
-          <w:tcPr>
-            <w:tcW w:w="3093" w:type="dxa"/>
-          </w:tcPr>
-          <w:p>
-            <w:pPr>
-              <w:rPr>
-                <w:lang w:val="mt-MT"/>
-              </w:rPr>
-            </w:pPr>
-            <w:r>
-              <w:rPr>
-                <w:lang w:val="mt-MT"/>
-              </w:rPr>
-              <w:t>boolean</w:t>
-            </w:r>
-          </w:p>
-        </w:tc>
-        <w:tc>
-          <w:tcPr>
-            <w:tcW w:w="2944" w:type="dxa"/>
-          </w:tcPr>
-          <w:p>
-            <w:pPr>
-              <w:rPr>
-                <w:lang w:val="mt-MT"/>
-              </w:rPr>
-            </w:pPr>
-            <w:r>
-              <w:rPr>
-                <w:lang w:val="mt-MT"/>
-              </w:rPr>
               <w:t>Removed. Superseded by INFLECTIONS and DEFAULT_INFL</w:t>
             </w:r>
           </w:p>
@@ -3058,6 +2957,19 @@
     </w:p>
     <w:p>
       <w:pPr>
+        <w:rPr>
+          <w:lang w:val="mt-MT"/>
+        </w:rPr>
+      </w:pPr>
+      <w:r>
+        <w:rPr>
+          <w:lang w:val="mt-MT"/>
+        </w:rPr>
+        <w:t>In addition, there is a new enum, Inflection, which contains the possible inflectional variants, and which replaces the old Pattern enum.</w:t>
+      </w:r>
+    </w:p>
+    <w:p>
+      <w:pPr>
         <w:pStyle w:val="Heading2"/>
         <w:rPr>
           <w:lang w:val="mt-MT"/>
@@ -3085,7 +2997,19 @@
         <w:rPr>
           <w:lang w:val="mt-MT"/>
         </w:rPr>
-        <w:t>public void setDefaultInflectionalVariant(String variant)</w:t>
+        <w:t>public void setDefaultInflectionalVariant(</w:t>
+      </w:r>
+      <w:r>
+        <w:rPr>
+          <w:lang w:val="mt-MT"/>
+        </w:rPr>
+        <w:t xml:space="preserve">Inflection </w:t>
+      </w:r>
+      <w:r>
+        <w:rPr>
+          <w:lang w:val="mt-MT"/>
+        </w:rPr>
+        <w:t>variant)</w:t>
       </w:r>
     </w:p>
     <w:p>
@@ -3103,7 +3027,19 @@
         <w:rPr>
           <w:lang w:val="mt-MT"/>
         </w:rPr>
-        <w:t xml:space="preserve">public String getDefaultInflectionalVariant() </w:t>
+        <w:t xml:space="preserve">public </w:t>
+      </w:r>
+      <w:r>
+        <w:rPr>
+          <w:lang w:val="mt-MT"/>
+        </w:rPr>
+        <w:t>Inflection</w:t>
+      </w:r>
+      <w:r>
+        <w:rPr>
+          <w:lang w:val="mt-MT"/>
+        </w:rPr>
+        <w:t xml:space="preserve"> getDefaultInflectionalVariant() </w:t>
       </w:r>
     </w:p>
     <w:p>
@@ -3121,7 +3057,31 @@
         <w:rPr>
           <w:lang w:val="mt-MT"/>
         </w:rPr>
-        <w:t>public List&lt;String&gt; getInflectionalVariants()</w:t>
+        <w:t>public Collection&lt;Inflection</w:t>
+      </w:r>
+      <w:r>
+        <w:rPr>
+          <w:lang w:val="mt-MT"/>
+        </w:rPr>
+        <w:t>&gt; getInflectionalVariants()</w:t>
+      </w:r>
+    </w:p>
+    <w:p>
+      <w:pPr>
+        <w:pStyle w:val="ListParagraph"/>
+        <w:numPr>
+          <w:ilvl w:val="0"/>
+          <w:numId w:val="3"/>
+        </w:numPr>
+        <w:rPr>
+          <w:lang w:val="mt-MT"/>
+        </w:rPr>
+      </w:pPr>
+      <w:r>
+        <w:rPr>
+          <w:lang w:val="mt-MT"/>
+        </w:rPr>
+        <w:t>public boolean hasInflectionalVariant(Inflection infl)</w:t>
       </w:r>
     </w:p>
     <w:p>

</xml_diff>